<commit_message>
change the design document
</commit_message>
<xml_diff>
--- a/doc/啪啪打卡设计文档.docx
+++ b/doc/啪啪打卡设计文档.docx
@@ -1506,14 +1506,20 @@
           <w:ilvl w:val="0"/>
           <w:numId w:val="4"/>
         </w:numPr>
-        <w:rPr/>
-      </w:pPr>
-      <w:r>
-        <w:rPr/>
+        <w:rPr>
+          <w:color w:val="FF3333"/>
+        </w:rPr>
+      </w:pPr>
+      <w:r>
+        <w:rPr>
+          <w:color w:val="FF3333"/>
+        </w:rPr>
         <w:t>这里应该有补充</w:t>
       </w:r>
       <w:r>
-        <w:rPr/>
+        <w:rPr>
+          <w:color w:val="FF3333"/>
+        </w:rPr>
         <w:t>。</w:t>
       </w:r>
     </w:p>

</xml_diff>

<commit_message>
polish the requirement document and add document for APP
</commit_message>
<xml_diff>
--- a/doc/啪啪打卡设计文档.docx
+++ b/doc/啪啪打卡设计文档.docx
@@ -206,7 +206,7 @@
       <w:r>
         <w:rPr/>
         <w:drawing>
-          <wp:anchor behindDoc="0" distT="0" distB="0" distL="114300" distR="114300" simplePos="0" locked="0" layoutInCell="1" allowOverlap="1" relativeHeight="6">
+          <wp:anchor behindDoc="0" distT="0" distB="0" distL="114300" distR="114300" simplePos="0" locked="0" layoutInCell="1" allowOverlap="1" relativeHeight="0">
             <wp:simplePos x="0" y="0"/>
             <wp:positionH relativeFrom="column">
               <wp:posOffset>655955</wp:posOffset>
@@ -643,7 +643,7 @@
         <w:rPr>
           <w:color w:val="000000"/>
         </w:rPr>
-        <w:t>一下可能发生显示异常，但是可以使用。</w:t>
+        <w:t>以下可能发生显示异常，但是可以使用。</w:t>
       </w:r>
     </w:p>
     <w:p>
@@ -704,6 +704,41 @@
       <w:r>
         <w:rPr/>
         <w:t>解析得到。</w:t>
+      </w:r>
+    </w:p>
+    <w:p>
+      <w:pPr>
+        <w:pStyle w:val="Normal"/>
+        <w:jc w:val="left"/>
+        <w:rPr/>
+      </w:pPr>
+      <w:r>
+        <w:rPr/>
+        <w:t>防止过度重绘：网页使用</w:t>
+      </w:r>
+      <w:r>
+        <w:rPr/>
+        <w:t>ajax</w:t>
+      </w:r>
+      <w:r>
+        <w:rPr/>
+        <w:t>实现异步刷新，</w:t>
+      </w:r>
+      <w:r>
+        <w:rPr/>
+        <w:t>Android</w:t>
+      </w:r>
+      <w:r>
+        <w:rPr/>
+        <w:t>通过</w:t>
+      </w:r>
+      <w:r>
+        <w:rPr/>
+        <w:t>convertView</w:t>
+      </w:r>
+      <w:r>
+        <w:rPr/>
+        <w:t>实现不重绘已有图形。提高效率。</w:t>
       </w:r>
     </w:p>
     <w:p>
@@ -1422,45 +1457,22 @@
     </w:p>
     <w:p>
       <w:pPr>
-        <w:pStyle w:val="Normal"/>
-        <w:jc w:val="left"/>
-        <w:rPr>
-          <w:color w:val="FF0000"/>
-        </w:rPr>
-      </w:pPr>
-      <w:r>
-        <w:rPr>
-          <w:color w:val="FF0000"/>
-        </w:rPr>
-        <w:t>大家看看能不能编点，我实在是没有写这部分啊。</w:t>
-      </w:r>
-    </w:p>
-    <w:p>
-      <w:pPr>
-        <w:pStyle w:val="Normal"/>
-        <w:jc w:val="left"/>
-        <w:rPr>
-          <w:color w:val="FF0000"/>
-        </w:rPr>
-      </w:pPr>
-      <w:r>
-        <w:rPr>
-          <w:color w:val="FF0000"/>
-        </w:rPr>
-      </w:r>
-    </w:p>
-    <w:p>
-      <w:pPr>
         <w:pStyle w:val="2"/>
-        <w:rPr/>
-      </w:pPr>
-      <w:r>
-        <w:rPr/>
-        <w:t xml:space="preserve">7 </w:t>
-      </w:r>
-      <w:r>
-        <w:rPr/>
-        <w:t>尚待解决的问题</w:t>
+        <w:rPr>
+          <w:b w:val="false"/>
+          <w:bCs w:val="false"/>
+          <w:sz w:val="30"/>
+          <w:szCs w:val="30"/>
+        </w:rPr>
+      </w:pPr>
+      <w:r>
+        <w:rPr>
+          <w:b w:val="false"/>
+          <w:bCs w:val="false"/>
+          <w:sz w:val="30"/>
+          <w:szCs w:val="30"/>
+        </w:rPr>
+        <w:t>出错处理：</w:t>
       </w:r>
     </w:p>
     <w:p>
@@ -1474,7 +1486,116 @@
       </w:pPr>
       <w:r>
         <w:rPr/>
-        <w:t>网页端视频播放器对部分格式的视频和部分浏览器支持不好。</w:t>
+      </w:r>
+    </w:p>
+    <w:p>
+      <w:pPr>
+        <w:pStyle w:val="2"/>
+        <w:rPr>
+          <w:b w:val="false"/>
+          <w:bCs w:val="false"/>
+          <w:sz w:val="30"/>
+          <w:szCs w:val="30"/>
+        </w:rPr>
+      </w:pPr>
+      <w:r>
+        <w:rPr>
+          <w:b w:val="false"/>
+          <w:bCs w:val="false"/>
+          <w:sz w:val="30"/>
+          <w:szCs w:val="30"/>
+        </w:rPr>
+        <w:t>维护设计：</w:t>
+      </w:r>
+    </w:p>
+    <w:p>
+      <w:pPr>
+        <w:pStyle w:val="2"/>
+        <w:rPr>
+          <w:b w:val="false"/>
+          <w:bCs w:val="false"/>
+          <w:sz w:val="24"/>
+          <w:szCs w:val="24"/>
+        </w:rPr>
+      </w:pPr>
+      <w:r>
+        <w:rPr>
+          <w:b w:val="false"/>
+          <w:bCs w:val="false"/>
+          <w:sz w:val="24"/>
+          <w:szCs w:val="24"/>
+        </w:rPr>
+        <w:t>1</w:t>
+      </w:r>
+      <w:r>
+        <w:rPr>
+          <w:b w:val="false"/>
+          <w:bCs w:val="false"/>
+          <w:sz w:val="24"/>
+          <w:szCs w:val="24"/>
+        </w:rPr>
+        <w:t xml:space="preserve">） </w:t>
+      </w:r>
+      <w:r>
+        <w:rPr>
+          <w:b w:val="false"/>
+          <w:bCs w:val="false"/>
+          <w:sz w:val="24"/>
+          <w:szCs w:val="24"/>
+        </w:rPr>
+        <w:t>Android</w:t>
+      </w:r>
+      <w:r>
+        <w:rPr>
+          <w:b w:val="false"/>
+          <w:bCs w:val="false"/>
+          <w:sz w:val="24"/>
+          <w:szCs w:val="24"/>
+        </w:rPr>
+        <w:t>端提供检查更新和错误反馈，在一定程度上实现后期的改进工作。</w:t>
+      </w:r>
+    </w:p>
+    <w:p>
+      <w:pPr>
+        <w:pStyle w:val="Normal"/>
+        <w:jc w:val="left"/>
+        <w:rPr>
+          <w:color w:val="FF0000"/>
+        </w:rPr>
+      </w:pPr>
+      <w:r>
+        <w:rPr>
+          <w:color w:val="FF0000"/>
+        </w:rPr>
+        <w:t>大家看看能不能编点，我实在是没有写这部分啊。</w:t>
+      </w:r>
+    </w:p>
+    <w:p>
+      <w:pPr>
+        <w:pStyle w:val="Normal"/>
+        <w:jc w:val="left"/>
+        <w:rPr>
+          <w:color w:val="FF0000"/>
+        </w:rPr>
+      </w:pPr>
+      <w:r>
+        <w:rPr>
+          <w:color w:val="FF0000"/>
+        </w:rPr>
+      </w:r>
+    </w:p>
+    <w:p>
+      <w:pPr>
+        <w:pStyle w:val="2"/>
+        <w:rPr/>
+      </w:pPr>
+      <w:r>
+        <w:rPr/>
+        <w:t xml:space="preserve">7 </w:t>
+      </w:r>
+      <w:r>
+        <w:rPr/>
+        <w:t>尚待解决的问题</w:t>
       </w:r>
     </w:p>
     <w:p>
@@ -1486,17 +1607,10 @@
         </w:numPr>
         <w:rPr/>
       </w:pPr>
-      <w:r>
-        <w:rPr/>
-        <w:t>不能根据</w:t>
-      </w:r>
-      <w:r>
-        <w:rPr/>
-        <w:t>Android</w:t>
-      </w:r>
-      <w:r>
-        <w:rPr/>
-        <w:t>系统版本进行不同的适配，兼容性不是很好。</w:t>
+      <w:bookmarkStart w:id="1" w:name="__DdeLink__284_403605583"/>
+      <w:r>
+        <w:rPr/>
+        <w:t>网页端视频播放器对部分格式的视频和部分浏览器支持不好。</w:t>
       </w:r>
     </w:p>
     <w:p>
@@ -1506,21 +1620,39 @@
           <w:ilvl w:val="0"/>
           <w:numId w:val="4"/>
         </w:numPr>
+        <w:rPr/>
+      </w:pPr>
+      <w:r>
+        <w:rPr/>
+        <w:t>不能根据</w:t>
+      </w:r>
+      <w:r>
+        <w:rPr/>
+        <w:t>Android</w:t>
+      </w:r>
+      <w:r>
+        <w:rPr/>
+        <w:t>系统版本进行不同的适配，兼容性不是很好。</w:t>
+      </w:r>
+    </w:p>
+    <w:p>
+      <w:pPr>
+        <w:pStyle w:val="ListParagraph"/>
+        <w:numPr>
+          <w:ilvl w:val="0"/>
+          <w:numId w:val="4"/>
+        </w:numPr>
         <w:rPr>
           <w:color w:val="FF3333"/>
         </w:rPr>
       </w:pPr>
+      <w:bookmarkStart w:id="2" w:name="__DdeLink__284_403605583"/>
+      <w:bookmarkEnd w:id="2"/>
       <w:r>
         <w:rPr>
           <w:color w:val="FF3333"/>
         </w:rPr>
-        <w:t>这里应该有补充</w:t>
-      </w:r>
-      <w:r>
-        <w:rPr>
-          <w:color w:val="FF3333"/>
-        </w:rPr>
-        <w:t>。</w:t>
+        <w:t>这里应该有补充。</w:t>
       </w:r>
     </w:p>
     <w:p>
@@ -2192,7 +2324,7 @@
     </w:pPr>
     <w:rPr>
       <w:rFonts w:ascii="Cambria" w:hAnsi="Cambria" w:eastAsia="Droid Sans Fallback" w:cs=""/>
-      <w:color w:val="auto"/>
+      <w:color w:val="00000A"/>
       <w:sz w:val="24"/>
       <w:szCs w:val="24"/>
       <w:lang w:val="en-US" w:eastAsia="zh-CN" w:bidi="ar-SA"/>
@@ -2229,7 +2361,7 @@
     <w:pPr>
       <w:keepNext/>
       <w:keepLines/>
-      <w:spacing w:lineRule="auto" w:line="415" w:before="260" w:after="260"/>
+      <w:spacing w:lineRule="auto" w:line="410" w:before="260" w:after="260"/>
       <w:outlineLvl w:val="1"/>
     </w:pPr>
     <w:rPr>
@@ -2251,7 +2383,7 @@
     <w:pPr>
       <w:keepNext/>
       <w:keepLines/>
-      <w:spacing w:lineRule="auto" w:line="415" w:before="260" w:after="260"/>
+      <w:spacing w:lineRule="auto" w:line="410" w:before="260" w:after="260"/>
       <w:outlineLvl w:val="2"/>
     </w:pPr>
     <w:rPr>
@@ -2272,7 +2404,7 @@
     <w:pPr>
       <w:keepNext/>
       <w:keepLines/>
-      <w:spacing w:lineRule="auto" w:line="374" w:before="280" w:after="290"/>
+      <w:spacing w:lineRule="auto" w:line="372" w:before="280" w:after="290"/>
       <w:outlineLvl w:val="3"/>
     </w:pPr>
     <w:rPr>

</xml_diff>